<commit_message>
Changes to All Levels + Documents
Changed the Arm Animation Script to CSharp in all Scripts. Added a
ScriptInfoDefault file. Updated Documents
</commit_message>
<xml_diff>
--- a/docs/Meeting Notes Semester 2.docx
+++ b/docs/Meeting Notes Semester 2.docx
@@ -2058,7 +2058,1033 @@
           <w:szCs w:val="48"/>
         </w:rPr>
         <w:lastRenderedPageBreak/>
-        <w:t>Sprint Meeting 3-16</w:t>
+        <w:t>Sprint Meeting 3-16-15</w:t>
+      </w:r>
+    </w:p>
+    <w:p>
+      <w:pPr>
+        <w:spacing w:after="0"/>
+        <w:jc w:val="center"/>
+      </w:pPr>
+      <w:r>
+        <w:rPr>
+          <w:b/>
+        </w:rPr>
+        <w:t>Every 2 weeks</w:t>
+      </w:r>
+    </w:p>
+    <w:p>
+      <w:pPr>
+        <w:spacing w:after="0"/>
+        <w:jc w:val="center"/>
+      </w:pPr>
+    </w:p>
+    <w:p>
+      <w:pPr>
+        <w:spacing w:after="0"/>
+      </w:pPr>
+      <w:r>
+        <w:t>Tasks were given out to each member for the duration of the sprint:</w:t>
+      </w:r>
+    </w:p>
+    <w:p>
+      <w:pPr>
+        <w:spacing w:after="0"/>
+      </w:pPr>
+    </w:p>
+    <w:p>
+      <w:pPr>
+        <w:spacing w:after="0"/>
+      </w:pPr>
+      <w:r>
+        <w:t>Joseph – Continue Work on Special Level</w:t>
+      </w:r>
+    </w:p>
+    <w:p>
+      <w:pPr>
+        <w:spacing w:after="0"/>
+      </w:pPr>
+      <w:r>
+        <w:t xml:space="preserve">Kasun – Create Stage 9 </w:t>
+      </w:r>
+    </w:p>
+    <w:p>
+      <w:pPr>
+        <w:spacing w:after="0"/>
+      </w:pPr>
+      <w:r>
+        <w:t>Ernie – Create Player Shield</w:t>
+      </w:r>
+    </w:p>
+    <w:p>
+      <w:pPr>
+        <w:spacing w:after="0"/>
+      </w:pPr>
+      <w:r>
+        <w:t>Dani – Create UI</w:t>
+      </w:r>
+    </w:p>
+    <w:p>
+      <w:pPr>
+        <w:spacing w:after="0"/>
+      </w:pPr>
+      <w:r>
+        <w:t>Oscar – Continue Work on Animations</w:t>
+      </w:r>
+    </w:p>
+    <w:p>
+      <w:pPr>
+        <w:spacing w:after="0"/>
+      </w:pPr>
+      <w:r>
+        <w:t>Jose – Create Shield Objects</w:t>
+      </w:r>
+    </w:p>
+    <w:p>
+      <w:pPr>
+        <w:spacing w:after="0"/>
+      </w:pPr>
+      <w:r>
+        <w:t>Abel – Implement Sounds – Stage 9</w:t>
+      </w:r>
+    </w:p>
+    <w:p>
+      <w:pPr>
+        <w:spacing w:after="0"/>
+      </w:pPr>
+      <w:r>
+        <w:t>Tariq – Create Scripts for Bullets</w:t>
+      </w:r>
+    </w:p>
+    <w:p>
+      <w:pPr>
+        <w:spacing w:after="0"/>
+      </w:pPr>
+    </w:p>
+    <w:p>
+      <w:pPr>
+        <w:spacing w:after="0"/>
+        <w:jc w:val="center"/>
+        <w:rPr>
+          <w:b/>
+          <w:sz w:val="48"/>
+          <w:szCs w:val="48"/>
+        </w:rPr>
+      </w:pPr>
+      <w:r>
+        <w:rPr>
+          <w:b/>
+          <w:sz w:val="48"/>
+          <w:szCs w:val="48"/>
+        </w:rPr>
+        <w:t>Meeting 3-18-15</w:t>
+      </w:r>
+    </w:p>
+    <w:p>
+      <w:pPr>
+        <w:spacing w:after="0"/>
+        <w:rPr>
+          <w:b/>
+          <w:szCs w:val="24"/>
+        </w:rPr>
+      </w:pPr>
+    </w:p>
+    <w:p>
+      <w:pPr>
+        <w:spacing w:after="0"/>
+        <w:rPr>
+          <w:szCs w:val="24"/>
+        </w:rPr>
+      </w:pPr>
+      <w:r>
+        <w:rPr>
+          <w:szCs w:val="24"/>
+        </w:rPr>
+        <w:t>Meeting was held to talk about progress that has been made:</w:t>
+      </w:r>
+    </w:p>
+    <w:p>
+      <w:pPr>
+        <w:spacing w:after="0"/>
+        <w:rPr>
+          <w:szCs w:val="24"/>
+        </w:rPr>
+      </w:pPr>
+    </w:p>
+    <w:p>
+      <w:pPr>
+        <w:spacing w:after="0"/>
+      </w:pPr>
+      <w:r>
+        <w:t>Joseph – continuing work on special level</w:t>
+      </w:r>
+    </w:p>
+    <w:p>
+      <w:pPr>
+        <w:spacing w:after="0"/>
+      </w:pPr>
+      <w:r>
+        <w:t>Kasun – Stage 9 has been created</w:t>
+      </w:r>
+    </w:p>
+    <w:p>
+      <w:pPr>
+        <w:spacing w:after="0"/>
+      </w:pPr>
+      <w:r>
+        <w:t>Ernie – started work on player shield script</w:t>
+      </w:r>
+    </w:p>
+    <w:p>
+      <w:pPr>
+        <w:spacing w:after="0"/>
+      </w:pPr>
+      <w:r>
+        <w:t>Dani – working on UI</w:t>
+      </w:r>
+    </w:p>
+    <w:p>
+      <w:pPr>
+        <w:spacing w:after="0"/>
+      </w:pPr>
+      <w:r>
+        <w:t>Oscar – working on animations</w:t>
+      </w:r>
+    </w:p>
+    <w:p>
+      <w:pPr>
+        <w:spacing w:after="0"/>
+      </w:pPr>
+      <w:r>
+        <w:t>Jose – Pictures for Shield Objects have been created, work on scripts next</w:t>
+      </w:r>
+    </w:p>
+    <w:p>
+      <w:pPr>
+        <w:spacing w:after="0"/>
+      </w:pPr>
+      <w:r>
+        <w:t>Abel – Working on sound</w:t>
+      </w:r>
+    </w:p>
+    <w:p>
+      <w:pPr>
+        <w:spacing w:after="0"/>
+      </w:pPr>
+      <w:r>
+        <w:t>Tariq – Working on Bullet Scripts</w:t>
+      </w:r>
+    </w:p>
+    <w:p>
+      <w:pPr>
+        <w:spacing w:after="0"/>
+      </w:pPr>
+    </w:p>
+    <w:p>
+      <w:pPr>
+        <w:spacing w:after="0"/>
+        <w:jc w:val="center"/>
+        <w:rPr>
+          <w:b/>
+          <w:sz w:val="48"/>
+          <w:szCs w:val="48"/>
+        </w:rPr>
+      </w:pPr>
+      <w:r>
+        <w:rPr>
+          <w:b/>
+          <w:sz w:val="48"/>
+          <w:szCs w:val="48"/>
+        </w:rPr>
+        <w:t>Meeting 3-23-15</w:t>
+      </w:r>
+    </w:p>
+    <w:p>
+      <w:pPr>
+        <w:spacing w:after="0"/>
+        <w:rPr>
+          <w:b/>
+          <w:szCs w:val="24"/>
+        </w:rPr>
+      </w:pPr>
+    </w:p>
+    <w:p>
+      <w:pPr>
+        <w:spacing w:after="0"/>
+        <w:rPr>
+          <w:szCs w:val="24"/>
+        </w:rPr>
+      </w:pPr>
+      <w:r>
+        <w:rPr>
+          <w:szCs w:val="24"/>
+        </w:rPr>
+        <w:t>Meeting was held to talk about progress that has been made:</w:t>
+      </w:r>
+    </w:p>
+    <w:p>
+      <w:pPr>
+        <w:spacing w:after="0"/>
+        <w:rPr>
+          <w:szCs w:val="24"/>
+        </w:rPr>
+      </w:pPr>
+    </w:p>
+    <w:p>
+      <w:pPr>
+        <w:spacing w:after="0"/>
+      </w:pPr>
+      <w:r>
+        <w:t>Joseph – continue working on special level, showed us progress</w:t>
+      </w:r>
+    </w:p>
+    <w:p>
+      <w:pPr>
+        <w:spacing w:after="0"/>
+      </w:pPr>
+      <w:r>
+        <w:t>Kasun – Research on Stage 10</w:t>
+      </w:r>
+    </w:p>
+    <w:p>
+      <w:pPr>
+        <w:spacing w:after="0"/>
+      </w:pPr>
+      <w:r>
+        <w:t>Ernie – Green and Blue Player Shield have been created, now comes implementation</w:t>
+      </w:r>
+    </w:p>
+    <w:p>
+      <w:pPr>
+        <w:spacing w:after="0"/>
+      </w:pPr>
+      <w:r>
+        <w:t>Dani – continue working on UI</w:t>
+      </w:r>
+    </w:p>
+    <w:p>
+      <w:pPr>
+        <w:spacing w:after="0"/>
+      </w:pPr>
+      <w:r>
+        <w:t>Oscar – continue working on animations, showed us progress</w:t>
+      </w:r>
+    </w:p>
+    <w:p>
+      <w:pPr>
+        <w:spacing w:after="0"/>
+      </w:pPr>
+      <w:r>
+        <w:t>Jose – Shield Object Scripts complete</w:t>
+      </w:r>
+    </w:p>
+    <w:p>
+      <w:pPr>
+        <w:spacing w:after="0"/>
+      </w:pPr>
+      <w:r>
+        <w:t>Abel – sound completed</w:t>
+      </w:r>
+    </w:p>
+    <w:p>
+      <w:pPr>
+        <w:spacing w:after="0"/>
+      </w:pPr>
+      <w:r>
+        <w:t>Tariq – Continue making scripts for Bullets</w:t>
+      </w:r>
+    </w:p>
+    <w:p>
+      <w:pPr>
+        <w:spacing w:after="0"/>
+      </w:pPr>
+    </w:p>
+    <w:p>
+      <w:pPr>
+        <w:spacing w:after="0"/>
+        <w:jc w:val="center"/>
+        <w:rPr>
+          <w:b/>
+          <w:sz w:val="48"/>
+          <w:szCs w:val="48"/>
+        </w:rPr>
+      </w:pPr>
+      <w:r>
+        <w:rPr>
+          <w:b/>
+          <w:sz w:val="48"/>
+          <w:szCs w:val="48"/>
+        </w:rPr>
+        <w:lastRenderedPageBreak/>
+        <w:t>Meeting 3-25-15</w:t>
+      </w:r>
+    </w:p>
+    <w:p>
+      <w:pPr>
+        <w:spacing w:after="0"/>
+        <w:rPr>
+          <w:b/>
+          <w:szCs w:val="24"/>
+        </w:rPr>
+      </w:pPr>
+    </w:p>
+    <w:p>
+      <w:pPr>
+        <w:spacing w:after="0"/>
+        <w:rPr>
+          <w:szCs w:val="24"/>
+        </w:rPr>
+      </w:pPr>
+      <w:r>
+        <w:rPr>
+          <w:szCs w:val="24"/>
+        </w:rPr>
+        <w:t>Meeting was held to talk about progress that has been made:</w:t>
+      </w:r>
+    </w:p>
+    <w:p>
+      <w:pPr>
+        <w:spacing w:after="0"/>
+        <w:rPr>
+          <w:szCs w:val="24"/>
+        </w:rPr>
+      </w:pPr>
+    </w:p>
+    <w:p>
+      <w:pPr>
+        <w:spacing w:after="0"/>
+      </w:pPr>
+      <w:r>
+        <w:t>Joseph – continue working on special level, now known as last level</w:t>
+      </w:r>
+    </w:p>
+    <w:p>
+      <w:pPr>
+        <w:spacing w:after="0"/>
+      </w:pPr>
+      <w:r>
+        <w:t>Kasun – Research on Stage 10</w:t>
+      </w:r>
+    </w:p>
+    <w:p>
+      <w:pPr>
+        <w:spacing w:after="0"/>
+      </w:pPr>
+      <w:r>
+        <w:t>Ernie – Completed Player Shield</w:t>
+      </w:r>
+    </w:p>
+    <w:p>
+      <w:pPr>
+        <w:spacing w:after="0"/>
+      </w:pPr>
+      <w:r>
+        <w:t>Dani – UI completed</w:t>
+      </w:r>
+    </w:p>
+    <w:p>
+      <w:pPr>
+        <w:spacing w:after="0"/>
+      </w:pPr>
+      <w:r>
+        <w:t>Oscar – continue working on animations</w:t>
+      </w:r>
+    </w:p>
+    <w:p>
+      <w:pPr>
+        <w:spacing w:after="0"/>
+      </w:pPr>
+      <w:r>
+        <w:t>Jose – Research on Stage 10</w:t>
+      </w:r>
+    </w:p>
+    <w:p>
+      <w:pPr>
+        <w:spacing w:after="0"/>
+      </w:pPr>
+      <w:r>
+        <w:t>Abel – Research on Stage 10</w:t>
+      </w:r>
+    </w:p>
+    <w:p>
+      <w:pPr>
+        <w:spacing w:after="0"/>
+      </w:pPr>
+      <w:r>
+        <w:t>Tariq – Bullet Scripts completed</w:t>
+      </w:r>
+    </w:p>
+    <w:p>
+      <w:pPr>
+        <w:spacing w:after="0"/>
+        <w:rPr>
+          <w:szCs w:val="24"/>
+        </w:rPr>
+      </w:pPr>
+    </w:p>
+    <w:p>
+      <w:pPr>
+        <w:spacing w:after="0"/>
+        <w:jc w:val="center"/>
+        <w:rPr>
+          <w:b/>
+          <w:sz w:val="48"/>
+          <w:szCs w:val="48"/>
+        </w:rPr>
+      </w:pPr>
+      <w:r>
+        <w:rPr>
+          <w:b/>
+          <w:sz w:val="48"/>
+          <w:szCs w:val="48"/>
+        </w:rPr>
+        <w:t>Sprint Meeting 3-30-15</w:t>
+      </w:r>
+    </w:p>
+    <w:p>
+      <w:pPr>
+        <w:spacing w:after="0"/>
+        <w:jc w:val="center"/>
+      </w:pPr>
+      <w:r>
+        <w:rPr>
+          <w:b/>
+        </w:rPr>
+        <w:t>Every 2 weeks</w:t>
+      </w:r>
+    </w:p>
+    <w:p>
+      <w:pPr>
+        <w:spacing w:after="0"/>
+        <w:jc w:val="center"/>
+      </w:pPr>
+    </w:p>
+    <w:p>
+      <w:pPr>
+        <w:spacing w:after="0"/>
+      </w:pPr>
+      <w:r>
+        <w:t>Tasks were given out to each member for the duration of the sprint:</w:t>
+      </w:r>
+    </w:p>
+    <w:p>
+      <w:pPr>
+        <w:spacing w:after="0"/>
+      </w:pPr>
+    </w:p>
+    <w:p>
+      <w:pPr>
+        <w:spacing w:after="0"/>
+      </w:pPr>
+      <w:r>
+        <w:t xml:space="preserve">Joseph – Create Tombstones, Finish Special Level  </w:t>
+      </w:r>
+    </w:p>
+    <w:p>
+      <w:pPr>
+        <w:spacing w:after="0"/>
+      </w:pPr>
+      <w:r>
+        <w:t>Kasun – Create Level 10</w:t>
+      </w:r>
+    </w:p>
+    <w:p>
+      <w:pPr>
+        <w:spacing w:after="0"/>
+      </w:pPr>
+      <w:r>
+        <w:t>Ernie – Create Start Menu</w:t>
+      </w:r>
+    </w:p>
+    <w:p>
+      <w:pPr>
+        <w:spacing w:after="0"/>
+      </w:pPr>
+      <w:r>
+        <w:t>Dani – Create Spider Enemy</w:t>
+      </w:r>
+    </w:p>
+    <w:p>
+      <w:pPr>
+        <w:spacing w:after="0"/>
+      </w:pPr>
+      <w:r>
+        <w:t>Oscar – Complete Robot Animations, Work on Storyline</w:t>
+      </w:r>
+    </w:p>
+    <w:p>
+      <w:pPr>
+        <w:spacing w:after="0"/>
+      </w:pPr>
+      <w:r>
+        <w:t>Jose – Create Level Descriptions Part 1</w:t>
+      </w:r>
+    </w:p>
+    <w:p>
+      <w:pPr>
+        <w:spacing w:after="0"/>
+      </w:pPr>
+      <w:r>
+        <w:t>Abel – Level 10 Monitor</w:t>
+      </w:r>
+    </w:p>
+    <w:p>
+      <w:pPr>
+        <w:spacing w:after="0"/>
+      </w:pPr>
+      <w:r>
+        <w:t>Tariq – Create Save Function</w:t>
+      </w:r>
+    </w:p>
+    <w:p>
+      <w:pPr>
+        <w:spacing w:after="0"/>
+      </w:pPr>
+    </w:p>
+    <w:p>
+      <w:pPr>
+        <w:spacing w:after="0"/>
+        <w:jc w:val="center"/>
+        <w:rPr>
+          <w:b/>
+          <w:sz w:val="48"/>
+          <w:szCs w:val="48"/>
+        </w:rPr>
+      </w:pPr>
+      <w:r>
+        <w:rPr>
+          <w:b/>
+          <w:sz w:val="48"/>
+          <w:szCs w:val="48"/>
+        </w:rPr>
+        <w:t>Meeting 4-1-15</w:t>
+      </w:r>
+    </w:p>
+    <w:p>
+      <w:pPr>
+        <w:spacing w:after="0"/>
+        <w:rPr>
+          <w:b/>
+          <w:szCs w:val="24"/>
+        </w:rPr>
+      </w:pPr>
+    </w:p>
+    <w:p>
+      <w:pPr>
+        <w:spacing w:after="0"/>
+        <w:rPr>
+          <w:szCs w:val="24"/>
+        </w:rPr>
+      </w:pPr>
+      <w:r>
+        <w:rPr>
+          <w:szCs w:val="24"/>
+        </w:rPr>
+        <w:t>Meeting was held to talk about progress that has been made:</w:t>
+      </w:r>
+    </w:p>
+    <w:p>
+      <w:pPr>
+        <w:spacing w:after="0"/>
+        <w:rPr>
+          <w:szCs w:val="24"/>
+        </w:rPr>
+      </w:pPr>
+    </w:p>
+    <w:p>
+      <w:pPr>
+        <w:spacing w:after="0"/>
+      </w:pPr>
+      <w:r>
+        <w:t xml:space="preserve">Joseph – </w:t>
+      </w:r>
+      <w:r>
+        <w:t>started work on Tombstone</w:t>
+      </w:r>
+    </w:p>
+    <w:p>
+      <w:pPr>
+        <w:spacing w:after="0"/>
+      </w:pPr>
+      <w:r>
+        <w:t>Kasun – Stage 10</w:t>
+      </w:r>
+      <w:r>
+        <w:t xml:space="preserve"> has been created</w:t>
+      </w:r>
+    </w:p>
+    <w:p>
+      <w:pPr>
+        <w:spacing w:after="0"/>
+      </w:pPr>
+      <w:r>
+        <w:t xml:space="preserve">Ernie – started work </w:t>
+      </w:r>
+      <w:r>
+        <w:t>Start Menu</w:t>
+      </w:r>
+    </w:p>
+    <w:p>
+      <w:pPr>
+        <w:spacing w:after="0"/>
+      </w:pPr>
+      <w:r>
+        <w:t xml:space="preserve">Dani – </w:t>
+      </w:r>
+      <w:r>
+        <w:t>started work on Spider Robot</w:t>
+      </w:r>
+    </w:p>
+    <w:p>
+      <w:pPr>
+        <w:spacing w:after="0"/>
+      </w:pPr>
+      <w:r>
+        <w:t xml:space="preserve">Oscar – </w:t>
+      </w:r>
+      <w:r>
+        <w:t>Finished work on Storyline, continuing Robot Animations</w:t>
+      </w:r>
+    </w:p>
+    <w:p>
+      <w:pPr>
+        <w:spacing w:after="0"/>
+      </w:pPr>
+      <w:r>
+        <w:t xml:space="preserve">Jose – </w:t>
+      </w:r>
+      <w:r>
+        <w:t>started work on level descriptions</w:t>
+      </w:r>
+    </w:p>
+    <w:p>
+      <w:pPr>
+        <w:spacing w:after="0"/>
+      </w:pPr>
+      <w:r>
+        <w:t xml:space="preserve">Abel – </w:t>
+      </w:r>
+      <w:r>
+        <w:t>started work on level 10 monitor</w:t>
+      </w:r>
+    </w:p>
+    <w:p>
+      <w:pPr>
+        <w:spacing w:after="0"/>
+      </w:pPr>
+      <w:r>
+        <w:t xml:space="preserve">Tariq – </w:t>
+      </w:r>
+      <w:r>
+        <w:t>started work on save function</w:t>
+      </w:r>
+    </w:p>
+    <w:p>
+      <w:pPr>
+        <w:spacing w:after="0"/>
+      </w:pPr>
+    </w:p>
+    <w:p>
+      <w:pPr>
+        <w:spacing w:after="0"/>
+        <w:jc w:val="center"/>
+        <w:rPr>
+          <w:b/>
+          <w:sz w:val="48"/>
+          <w:szCs w:val="48"/>
+        </w:rPr>
+      </w:pPr>
+      <w:r>
+        <w:rPr>
+          <w:b/>
+          <w:sz w:val="48"/>
+          <w:szCs w:val="48"/>
+        </w:rPr>
+        <w:lastRenderedPageBreak/>
+        <w:t>Meeting 4-13-15</w:t>
+      </w:r>
+    </w:p>
+    <w:p>
+      <w:pPr>
+        <w:spacing w:after="0"/>
+        <w:rPr>
+          <w:b/>
+          <w:szCs w:val="24"/>
+        </w:rPr>
+      </w:pPr>
+    </w:p>
+    <w:p>
+      <w:pPr>
+        <w:spacing w:after="0"/>
+        <w:rPr>
+          <w:szCs w:val="24"/>
+        </w:rPr>
+      </w:pPr>
+      <w:r>
+        <w:rPr>
+          <w:szCs w:val="24"/>
+        </w:rPr>
+        <w:t>Meeting was held to talk about progress that has been made:</w:t>
+      </w:r>
+    </w:p>
+    <w:p>
+      <w:pPr>
+        <w:spacing w:after="0"/>
+        <w:rPr>
+          <w:szCs w:val="24"/>
+        </w:rPr>
+      </w:pPr>
+    </w:p>
+    <w:p>
+      <w:pPr>
+        <w:spacing w:after="0"/>
+      </w:pPr>
+      <w:r>
+        <w:t xml:space="preserve">Joseph – </w:t>
+      </w:r>
+      <w:r>
+        <w:t>completed work on Tombstone, back to Special Level now known as Level 11</w:t>
+      </w:r>
+    </w:p>
+    <w:p>
+      <w:pPr>
+        <w:spacing w:after="0"/>
+      </w:pPr>
+      <w:r>
+        <w:t xml:space="preserve">Kasun – Research on </w:t>
+      </w:r>
+      <w:r>
+        <w:t>Final Presentation</w:t>
+      </w:r>
+    </w:p>
+    <w:p>
+      <w:pPr>
+        <w:spacing w:after="0"/>
+      </w:pPr>
+      <w:r>
+        <w:t xml:space="preserve">Ernie – </w:t>
+      </w:r>
+      <w:r>
+        <w:t>continue working on Start Menu</w:t>
+      </w:r>
+    </w:p>
+    <w:p>
+      <w:pPr>
+        <w:spacing w:after="0"/>
+      </w:pPr>
+      <w:r>
+        <w:t xml:space="preserve">Dani – continue working on </w:t>
+      </w:r>
+      <w:r>
+        <w:t>Spider Robot</w:t>
+      </w:r>
+    </w:p>
+    <w:p>
+      <w:pPr>
+        <w:spacing w:after="0"/>
+      </w:pPr>
+      <w:r>
+        <w:t xml:space="preserve">Oscar – continue </w:t>
+      </w:r>
+      <w:r>
+        <w:t>Robot Animations work</w:t>
+      </w:r>
+    </w:p>
+    <w:p>
+      <w:pPr>
+        <w:spacing w:after="0"/>
+      </w:pPr>
+      <w:r>
+        <w:t xml:space="preserve">Jose – </w:t>
+      </w:r>
+      <w:r>
+        <w:t>continue work on level descriptions</w:t>
+      </w:r>
+    </w:p>
+    <w:p>
+      <w:pPr>
+        <w:spacing w:after="0"/>
+      </w:pPr>
+      <w:r>
+        <w:t xml:space="preserve">Abel – </w:t>
+      </w:r>
+      <w:r>
+        <w:t>continue work on level 10 monitor</w:t>
+      </w:r>
+    </w:p>
+    <w:p>
+      <w:pPr>
+        <w:spacing w:after="0"/>
+      </w:pPr>
+      <w:r>
+        <w:t xml:space="preserve">Tariq – </w:t>
+      </w:r>
+      <w:r>
+        <w:t>Completed Save Function</w:t>
+      </w:r>
+    </w:p>
+    <w:p>
+      <w:pPr>
+        <w:spacing w:after="0"/>
+      </w:pPr>
+    </w:p>
+    <w:p>
+      <w:pPr>
+        <w:spacing w:after="0"/>
+        <w:jc w:val="center"/>
+        <w:rPr>
+          <w:b/>
+          <w:sz w:val="48"/>
+          <w:szCs w:val="48"/>
+        </w:rPr>
+      </w:pPr>
+      <w:r>
+        <w:rPr>
+          <w:b/>
+          <w:sz w:val="48"/>
+          <w:szCs w:val="48"/>
+        </w:rPr>
+        <w:t>Meeting 4-15-15</w:t>
+      </w:r>
+    </w:p>
+    <w:p>
+      <w:pPr>
+        <w:spacing w:after="0"/>
+        <w:rPr>
+          <w:b/>
+          <w:szCs w:val="24"/>
+        </w:rPr>
+      </w:pPr>
+    </w:p>
+    <w:p>
+      <w:pPr>
+        <w:spacing w:after="0"/>
+        <w:rPr>
+          <w:szCs w:val="24"/>
+        </w:rPr>
+      </w:pPr>
+      <w:r>
+        <w:rPr>
+          <w:szCs w:val="24"/>
+        </w:rPr>
+        <w:t>Meeting was held to talk about progress that has been made:</w:t>
+      </w:r>
+    </w:p>
+    <w:p>
+      <w:pPr>
+        <w:spacing w:after="0"/>
+        <w:rPr>
+          <w:szCs w:val="24"/>
+        </w:rPr>
+      </w:pPr>
+    </w:p>
+    <w:p>
+      <w:pPr>
+        <w:spacing w:after="0"/>
+      </w:pPr>
+      <w:r>
+        <w:t xml:space="preserve">Joseph – </w:t>
+      </w:r>
+      <w:r>
+        <w:t>Level 11 is now complete</w:t>
+      </w:r>
+    </w:p>
+    <w:p>
+      <w:pPr>
+        <w:spacing w:after="0"/>
+      </w:pPr>
+      <w:r>
+        <w:t>Kasun – Research on Final Presentation</w:t>
+      </w:r>
+    </w:p>
+    <w:p>
+      <w:pPr>
+        <w:spacing w:after="0"/>
+      </w:pPr>
+      <w:r>
+        <w:t xml:space="preserve">Ernie – Completed </w:t>
+      </w:r>
+      <w:r>
+        <w:t>Start Menu</w:t>
+      </w:r>
+    </w:p>
+    <w:p>
+      <w:pPr>
+        <w:spacing w:after="0"/>
+      </w:pPr>
+      <w:r>
+        <w:t xml:space="preserve">Dani – </w:t>
+      </w:r>
+      <w:r>
+        <w:t>Completed Spider Robot</w:t>
+      </w:r>
+    </w:p>
+    <w:p>
+      <w:pPr>
+        <w:spacing w:after="0"/>
+      </w:pPr>
+      <w:r>
+        <w:t xml:space="preserve">Oscar – </w:t>
+      </w:r>
+      <w:r>
+        <w:t>Completed Robot Animations</w:t>
+      </w:r>
+    </w:p>
+    <w:p>
+      <w:pPr>
+        <w:spacing w:after="0"/>
+      </w:pPr>
+      <w:r>
+        <w:t xml:space="preserve">Jose – </w:t>
+      </w:r>
+      <w:r>
+        <w:t>continue work on level descriptions, progress was shown</w:t>
+      </w:r>
+    </w:p>
+    <w:p>
+      <w:pPr>
+        <w:spacing w:after="0"/>
+      </w:pPr>
+      <w:r>
+        <w:t xml:space="preserve">Abel – </w:t>
+      </w:r>
+      <w:r>
+        <w:t>Completed Level 10 Monitor</w:t>
+      </w:r>
+    </w:p>
+    <w:p>
+      <w:pPr>
+        <w:spacing w:after="0"/>
+      </w:pPr>
+      <w:r>
+        <w:t xml:space="preserve">Tariq – </w:t>
+      </w:r>
+      <w:r>
+        <w:t>Research on Final Presentation</w:t>
+      </w:r>
+    </w:p>
+    <w:p>
+      <w:pPr>
+        <w:spacing w:after="0"/>
+      </w:pPr>
+    </w:p>
+    <w:p>
+      <w:pPr>
+        <w:spacing w:after="0"/>
+        <w:jc w:val="center"/>
+        <w:rPr>
+          <w:b/>
+          <w:sz w:val="48"/>
+          <w:szCs w:val="48"/>
+        </w:rPr>
+      </w:pPr>
+      <w:r>
+        <w:rPr>
+          <w:b/>
+          <w:sz w:val="48"/>
+          <w:szCs w:val="48"/>
+        </w:rPr>
+        <w:t>Sprint Meeting 4-20</w:t>
       </w:r>
       <w:r>
         <w:rPr>
@@ -2105,508 +3131,58 @@
         <w:spacing w:after="0"/>
       </w:pPr>
       <w:r>
-        <w:t xml:space="preserve">Joseph – </w:t>
-      </w:r>
-      <w:r>
-        <w:t xml:space="preserve">Continue </w:t>
-      </w:r>
-      <w:r>
-        <w:t>Work on Special Level</w:t>
-      </w:r>
-    </w:p>
-    <w:p>
-      <w:pPr>
-        <w:spacing w:after="0"/>
-      </w:pPr>
-      <w:r>
-        <w:t>Kasun – Create Stage 9</w:t>
-      </w:r>
-      <w:r>
-        <w:t xml:space="preserve"> </w:t>
-      </w:r>
-    </w:p>
-    <w:p>
-      <w:pPr>
-        <w:spacing w:after="0"/>
-      </w:pPr>
-      <w:r>
-        <w:t xml:space="preserve">Ernie – Create </w:t>
-      </w:r>
-      <w:r>
-        <w:t>Player Shield</w:t>
-      </w:r>
-    </w:p>
-    <w:p>
-      <w:pPr>
-        <w:spacing w:after="0"/>
-      </w:pPr>
-      <w:r>
-        <w:t>Dani – Create UI</w:t>
-      </w:r>
-    </w:p>
-    <w:p>
-      <w:pPr>
-        <w:spacing w:after="0"/>
-      </w:pPr>
-      <w:r>
-        <w:t>Oscar – Continue Work on Animations</w:t>
-      </w:r>
-    </w:p>
-    <w:p>
-      <w:pPr>
-        <w:spacing w:after="0"/>
-      </w:pPr>
-      <w:r>
-        <w:t xml:space="preserve">Jose – Create </w:t>
-      </w:r>
-      <w:r>
-        <w:t>Shield Objects</w:t>
-      </w:r>
-    </w:p>
-    <w:p>
-      <w:pPr>
-        <w:spacing w:after="0"/>
-      </w:pPr>
-      <w:r>
-        <w:t>A</w:t>
-      </w:r>
-      <w:r>
-        <w:t>bel – Implement Sounds – Stage 9</w:t>
-      </w:r>
-    </w:p>
-    <w:p>
-      <w:pPr>
-        <w:spacing w:after="0"/>
-      </w:pPr>
-      <w:r>
-        <w:t xml:space="preserve">Tariq – Create </w:t>
-      </w:r>
-      <w:r>
-        <w:t>Scripts for Bullets</w:t>
-      </w:r>
-    </w:p>
-    <w:p>
-      <w:pPr>
-        <w:spacing w:after="0"/>
-      </w:pPr>
-    </w:p>
-    <w:p>
-      <w:pPr>
-        <w:spacing w:after="0"/>
-        <w:jc w:val="center"/>
-        <w:rPr>
-          <w:b/>
-          <w:sz w:val="48"/>
-          <w:szCs w:val="48"/>
-        </w:rPr>
-      </w:pPr>
-      <w:r>
-        <w:rPr>
-          <w:b/>
-          <w:sz w:val="48"/>
-          <w:szCs w:val="48"/>
-        </w:rPr>
-        <w:t>Meeting 3-18</w:t>
-      </w:r>
-      <w:r>
-        <w:rPr>
-          <w:b/>
-          <w:sz w:val="48"/>
-          <w:szCs w:val="48"/>
-        </w:rPr>
-        <w:t>-15</w:t>
-      </w:r>
-    </w:p>
-    <w:p>
-      <w:pPr>
-        <w:spacing w:after="0"/>
-        <w:rPr>
-          <w:b/>
-          <w:szCs w:val="24"/>
-        </w:rPr>
-      </w:pPr>
-    </w:p>
-    <w:p>
-      <w:pPr>
-        <w:spacing w:after="0"/>
-        <w:rPr>
-          <w:szCs w:val="24"/>
-        </w:rPr>
-      </w:pPr>
-      <w:r>
-        <w:rPr>
-          <w:szCs w:val="24"/>
-        </w:rPr>
-        <w:t>Meeting was held to talk about progress that has been made:</w:t>
-      </w:r>
-    </w:p>
-    <w:p>
-      <w:pPr>
-        <w:spacing w:after="0"/>
-        <w:rPr>
-          <w:szCs w:val="24"/>
-        </w:rPr>
-      </w:pPr>
-    </w:p>
-    <w:p>
-      <w:pPr>
-        <w:spacing w:after="0"/>
-      </w:pPr>
-      <w:r>
-        <w:t xml:space="preserve">Joseph – </w:t>
-      </w:r>
-      <w:r>
-        <w:t>continuing</w:t>
-      </w:r>
-      <w:r>
-        <w:t xml:space="preserve"> work on special level</w:t>
-      </w:r>
-    </w:p>
-    <w:p>
-      <w:pPr>
-        <w:spacing w:after="0"/>
-      </w:pPr>
-      <w:r>
-        <w:t xml:space="preserve">Kasun – </w:t>
-      </w:r>
-      <w:r>
-        <w:t xml:space="preserve">Stage 9 </w:t>
-      </w:r>
-      <w:r>
-        <w:t>has been created</w:t>
-      </w:r>
-    </w:p>
-    <w:p>
-      <w:pPr>
-        <w:spacing w:after="0"/>
-      </w:pPr>
-      <w:r>
-        <w:t xml:space="preserve">Ernie – </w:t>
-      </w:r>
-      <w:r>
-        <w:t>started work on player shield script</w:t>
-      </w:r>
-    </w:p>
-    <w:p>
-      <w:pPr>
-        <w:spacing w:after="0"/>
-      </w:pPr>
-      <w:r>
-        <w:t>Dani – working on UI</w:t>
-      </w:r>
-    </w:p>
-    <w:p>
-      <w:pPr>
-        <w:spacing w:after="0"/>
-      </w:pPr>
-      <w:r>
-        <w:t>Oscar – working on animations</w:t>
-      </w:r>
-    </w:p>
-    <w:p>
-      <w:pPr>
-        <w:spacing w:after="0"/>
-      </w:pPr>
-      <w:r>
-        <w:t>Jose – Pictures for Shield Objects have been created, work on scripts next</w:t>
-      </w:r>
-    </w:p>
-    <w:p>
-      <w:pPr>
-        <w:spacing w:after="0"/>
-      </w:pPr>
-      <w:r>
-        <w:t>Abel – Working on sound</w:t>
-      </w:r>
-    </w:p>
-    <w:p>
-      <w:pPr>
-        <w:spacing w:after="0"/>
-      </w:pPr>
-      <w:r>
-        <w:t xml:space="preserve">Tariq – Working on </w:t>
-      </w:r>
-      <w:r>
-        <w:t>Bullet Scripts</w:t>
-      </w:r>
-    </w:p>
-    <w:p>
-      <w:pPr>
-        <w:spacing w:after="0"/>
-      </w:pPr>
-    </w:p>
-    <w:p>
-      <w:pPr>
-        <w:spacing w:after="0"/>
-        <w:jc w:val="center"/>
-        <w:rPr>
-          <w:b/>
-          <w:sz w:val="48"/>
-          <w:szCs w:val="48"/>
-        </w:rPr>
-      </w:pPr>
-      <w:r>
-        <w:rPr>
-          <w:b/>
-          <w:sz w:val="48"/>
-          <w:szCs w:val="48"/>
-        </w:rPr>
-        <w:t>Meeting 3-23</w:t>
-      </w:r>
-      <w:r>
-        <w:rPr>
-          <w:b/>
-          <w:sz w:val="48"/>
-          <w:szCs w:val="48"/>
-        </w:rPr>
-        <w:t>-15</w:t>
-      </w:r>
-    </w:p>
-    <w:p>
-      <w:pPr>
-        <w:spacing w:after="0"/>
-        <w:rPr>
-          <w:b/>
-          <w:szCs w:val="24"/>
-        </w:rPr>
-      </w:pPr>
-    </w:p>
-    <w:p>
-      <w:pPr>
-        <w:spacing w:after="0"/>
-        <w:rPr>
-          <w:szCs w:val="24"/>
-        </w:rPr>
-      </w:pPr>
-      <w:r>
-        <w:rPr>
-          <w:szCs w:val="24"/>
-        </w:rPr>
-        <w:t>Meeting was held to talk about progress that has been made:</w:t>
-      </w:r>
-    </w:p>
-    <w:p>
-      <w:pPr>
-        <w:spacing w:after="0"/>
-        <w:rPr>
-          <w:szCs w:val="24"/>
-        </w:rPr>
-      </w:pPr>
-    </w:p>
-    <w:p>
-      <w:pPr>
-        <w:spacing w:after="0"/>
-      </w:pPr>
-      <w:r>
-        <w:t>Joseph – continue working on special level</w:t>
-      </w:r>
-      <w:r>
-        <w:t>, showed us progress</w:t>
-      </w:r>
-    </w:p>
-    <w:p>
-      <w:pPr>
-        <w:spacing w:after="0"/>
-      </w:pPr>
-      <w:r>
-        <w:t>Kasun – Research on Stage 10</w:t>
-      </w:r>
-    </w:p>
-    <w:p>
-      <w:pPr>
-        <w:spacing w:after="0"/>
-      </w:pPr>
-      <w:r>
-        <w:t xml:space="preserve">Ernie – </w:t>
-      </w:r>
-      <w:r>
-        <w:t>Green and Blue Player Shield have been created, now comes implementation</w:t>
-      </w:r>
-    </w:p>
-    <w:p>
-      <w:pPr>
-        <w:spacing w:after="0"/>
-      </w:pPr>
-      <w:r>
-        <w:t>Dani – continue working on UI</w:t>
-      </w:r>
-    </w:p>
-    <w:p>
-      <w:pPr>
-        <w:spacing w:after="0"/>
-      </w:pPr>
-      <w:r>
-        <w:t>Oscar – continue working on animations</w:t>
-      </w:r>
-      <w:r>
-        <w:t>, showed us progress</w:t>
-      </w:r>
-    </w:p>
-    <w:p>
-      <w:pPr>
-        <w:spacing w:after="0"/>
-      </w:pPr>
-      <w:r>
-        <w:t>Jose – Shield Object Scripts complete</w:t>
-      </w:r>
-    </w:p>
-    <w:p>
-      <w:pPr>
-        <w:spacing w:after="0"/>
-      </w:pPr>
-      <w:r>
-        <w:t>Abel – sound completed</w:t>
-      </w:r>
-    </w:p>
-    <w:p>
-      <w:pPr>
-        <w:spacing w:after="0"/>
-      </w:pPr>
-      <w:r>
-        <w:t>Tariq –</w:t>
-      </w:r>
-      <w:r>
-        <w:t xml:space="preserve"> Continue making scripts for Bullets</w:t>
-      </w:r>
-    </w:p>
-    <w:p>
-      <w:pPr>
-        <w:spacing w:after="0"/>
-      </w:pPr>
-    </w:p>
-    <w:p>
-      <w:pPr>
-        <w:spacing w:after="0"/>
-        <w:jc w:val="center"/>
-        <w:rPr>
-          <w:b/>
-          <w:sz w:val="48"/>
-          <w:szCs w:val="48"/>
-        </w:rPr>
-      </w:pPr>
-      <w:r>
-        <w:rPr>
-          <w:b/>
-          <w:sz w:val="48"/>
-          <w:szCs w:val="48"/>
-        </w:rPr>
-        <w:lastRenderedPageBreak/>
-        <w:t>Meeting 3-25</w:t>
-      </w:r>
-      <w:r>
-        <w:rPr>
-          <w:b/>
-          <w:sz w:val="48"/>
-          <w:szCs w:val="48"/>
-        </w:rPr>
-        <w:t>-15</w:t>
-      </w:r>
-    </w:p>
-    <w:p>
-      <w:pPr>
-        <w:spacing w:after="0"/>
-        <w:rPr>
-          <w:b/>
-          <w:szCs w:val="24"/>
-        </w:rPr>
-      </w:pPr>
-    </w:p>
-    <w:p>
-      <w:pPr>
-        <w:spacing w:after="0"/>
-        <w:rPr>
-          <w:szCs w:val="24"/>
-        </w:rPr>
-      </w:pPr>
-      <w:r>
-        <w:rPr>
-          <w:szCs w:val="24"/>
-        </w:rPr>
-        <w:t>Meeting was held to talk about progress that has been made:</w:t>
-      </w:r>
-    </w:p>
-    <w:p>
-      <w:pPr>
-        <w:spacing w:after="0"/>
-        <w:rPr>
-          <w:szCs w:val="24"/>
-        </w:rPr>
-      </w:pPr>
-    </w:p>
-    <w:p>
-      <w:pPr>
-        <w:spacing w:after="0"/>
-      </w:pPr>
-      <w:r>
-        <w:t xml:space="preserve">Joseph – </w:t>
-      </w:r>
-      <w:r>
-        <w:t>continue working on special level, now known as last level</w:t>
-      </w:r>
-    </w:p>
-    <w:p>
-      <w:pPr>
-        <w:spacing w:after="0"/>
-      </w:pPr>
-      <w:r>
-        <w:t>Kasun – Research on Stage 10</w:t>
-      </w:r>
-    </w:p>
-    <w:p>
-      <w:pPr>
-        <w:spacing w:after="0"/>
-      </w:pPr>
-      <w:r>
-        <w:t>Ernie – Completed Player Shield</w:t>
-      </w:r>
-    </w:p>
-    <w:p>
-      <w:pPr>
-        <w:spacing w:after="0"/>
-      </w:pPr>
-      <w:r>
-        <w:t>Dani – UI completed</w:t>
-      </w:r>
-    </w:p>
-    <w:p>
-      <w:pPr>
-        <w:spacing w:after="0"/>
-      </w:pPr>
-      <w:r>
-        <w:t xml:space="preserve">Oscar – </w:t>
-      </w:r>
-      <w:r>
-        <w:t xml:space="preserve">continue working on </w:t>
-      </w:r>
-      <w:r>
-        <w:t>animations</w:t>
-      </w:r>
-    </w:p>
-    <w:p>
-      <w:pPr>
-        <w:spacing w:after="0"/>
-      </w:pPr>
-      <w:r>
-        <w:t>Jose – Research on Stage 10</w:t>
-      </w:r>
-    </w:p>
-    <w:p>
-      <w:pPr>
-        <w:spacing w:after="0"/>
-      </w:pPr>
-      <w:r>
-        <w:t>Abel – Research on Stage 10</w:t>
-      </w:r>
-    </w:p>
-    <w:p>
-      <w:pPr>
-        <w:spacing w:after="0"/>
-      </w:pPr>
-      <w:r>
-        <w:t xml:space="preserve">Tariq – </w:t>
-      </w:r>
-      <w:r>
-        <w:t>Bullet Scripts completed</w:t>
+        <w:t xml:space="preserve">Joseph – Create Electric Floor  </w:t>
+      </w:r>
+    </w:p>
+    <w:p>
+      <w:pPr>
+        <w:spacing w:after="0"/>
+      </w:pPr>
+      <w:r>
+        <w:t>Kasun – Artwork for Main Menu</w:t>
+      </w:r>
+    </w:p>
+    <w:p>
+      <w:pPr>
+        <w:spacing w:after="0"/>
+      </w:pPr>
+      <w:r>
+        <w:t>Ernie – Create Helpful/Harmful Robots</w:t>
+      </w:r>
+    </w:p>
+    <w:p>
+      <w:pPr>
+        <w:spacing w:after="0"/>
+      </w:pPr>
+      <w:r>
+        <w:t>Dani – Level 10 UI, Questions for Level 10</w:t>
+      </w:r>
+    </w:p>
+    <w:p>
+      <w:pPr>
+        <w:spacing w:after="0"/>
+      </w:pPr>
+      <w:r>
+        <w:t>Oscar – Implement Robot Animations</w:t>
+      </w:r>
+    </w:p>
+    <w:p>
+      <w:pPr>
+        <w:spacing w:after="0"/>
+      </w:pPr>
+      <w:r>
+        <w:t>Jose – Create Level Descriptions Part 2</w:t>
+      </w:r>
+    </w:p>
+    <w:p>
+      <w:pPr>
+        <w:spacing w:after="0"/>
+      </w:pPr>
+      <w:r>
+        <w:t>Abel – Sound and Video Level 10, Poster Presentation</w:t>
+      </w:r>
+      <w:r>
+        <w:t xml:space="preserve"> (Draft)</w:t>
       </w:r>
       <w:bookmarkStart w:id="0" w:name="_GoBack"/>
       <w:bookmarkEnd w:id="0"/>
@@ -2614,10 +3190,10 @@
     <w:p>
       <w:pPr>
         <w:spacing w:after="0"/>
-        <w:rPr>
-          <w:szCs w:val="24"/>
-        </w:rPr>
-      </w:pPr>
+      </w:pPr>
+      <w:r>
+        <w:t>Tariq – Create Final Boss Interactions</w:t>
+      </w:r>
     </w:p>
     <w:p>
       <w:pPr>
@@ -2634,6 +3210,153 @@
           <w:szCs w:val="48"/>
         </w:rPr>
       </w:pPr>
+      <w:r>
+        <w:rPr>
+          <w:b/>
+          <w:sz w:val="48"/>
+          <w:szCs w:val="48"/>
+        </w:rPr>
+        <w:lastRenderedPageBreak/>
+        <w:t>Meeting 4-22</w:t>
+      </w:r>
+      <w:r>
+        <w:rPr>
+          <w:b/>
+          <w:sz w:val="48"/>
+          <w:szCs w:val="48"/>
+        </w:rPr>
+        <w:t>-15</w:t>
+      </w:r>
+    </w:p>
+    <w:p>
+      <w:pPr>
+        <w:spacing w:after="0"/>
+        <w:rPr>
+          <w:b/>
+          <w:szCs w:val="24"/>
+        </w:rPr>
+      </w:pPr>
+    </w:p>
+    <w:p>
+      <w:pPr>
+        <w:spacing w:after="0"/>
+        <w:rPr>
+          <w:szCs w:val="24"/>
+        </w:rPr>
+      </w:pPr>
+      <w:r>
+        <w:rPr>
+          <w:szCs w:val="24"/>
+        </w:rPr>
+        <w:t>Meeting was held to talk about progress that has been made:</w:t>
+      </w:r>
+    </w:p>
+    <w:p>
+      <w:pPr>
+        <w:spacing w:after="0"/>
+        <w:rPr>
+          <w:szCs w:val="24"/>
+        </w:rPr>
+      </w:pPr>
+    </w:p>
+    <w:p>
+      <w:pPr>
+        <w:spacing w:after="0"/>
+      </w:pPr>
+      <w:r>
+        <w:t xml:space="preserve">Joseph – </w:t>
+      </w:r>
+      <w:r>
+        <w:t>started working on Electric Floor</w:t>
+      </w:r>
+    </w:p>
+    <w:p>
+      <w:pPr>
+        <w:spacing w:after="0"/>
+      </w:pPr>
+      <w:r>
+        <w:t xml:space="preserve">Kasun – </w:t>
+      </w:r>
+      <w:r>
+        <w:t>started</w:t>
+      </w:r>
+      <w:r>
+        <w:t xml:space="preserve"> working on Artwork</w:t>
+      </w:r>
+    </w:p>
+    <w:p>
+      <w:pPr>
+        <w:spacing w:after="0"/>
+      </w:pPr>
+      <w:r>
+        <w:t xml:space="preserve">Ernie – </w:t>
+      </w:r>
+      <w:r>
+        <w:t>started</w:t>
+      </w:r>
+      <w:r>
+        <w:t xml:space="preserve"> working on robots</w:t>
+      </w:r>
+    </w:p>
+    <w:p>
+      <w:pPr>
+        <w:spacing w:after="0"/>
+      </w:pPr>
+      <w:r>
+        <w:t>Dani – working on UI</w:t>
+      </w:r>
+    </w:p>
+    <w:p>
+      <w:pPr>
+        <w:spacing w:after="0"/>
+      </w:pPr>
+      <w:r>
+        <w:t xml:space="preserve">Oscar – </w:t>
+      </w:r>
+      <w:r>
+        <w:t>started implementing animations</w:t>
+      </w:r>
+    </w:p>
+    <w:p>
+      <w:pPr>
+        <w:spacing w:after="0"/>
+      </w:pPr>
+      <w:r>
+        <w:t xml:space="preserve">Jose – </w:t>
+      </w:r>
+      <w:r>
+        <w:t>continue working on level descriptions</w:t>
+      </w:r>
+    </w:p>
+    <w:p>
+      <w:pPr>
+        <w:spacing w:after="0"/>
+      </w:pPr>
+      <w:r>
+        <w:t xml:space="preserve">Abel – </w:t>
+      </w:r>
+      <w:r>
+        <w:t>Finished Sound and Video for Level 10</w:t>
+      </w:r>
+    </w:p>
+    <w:p>
+      <w:pPr>
+        <w:spacing w:after="0"/>
+      </w:pPr>
+      <w:r>
+        <w:t xml:space="preserve">Tariq – </w:t>
+      </w:r>
+      <w:r>
+        <w:t>started</w:t>
+      </w:r>
+      <w:r>
+        <w:t xml:space="preserve"> working on Boss Interactions</w:t>
+      </w:r>
+    </w:p>
+    <w:p>
+      <w:pPr>
+        <w:spacing w:after="0"/>
+      </w:pPr>
     </w:p>
     <w:p>
       <w:pPr>
@@ -2644,6 +3367,294 @@
           <w:sz w:val="48"/>
           <w:szCs w:val="48"/>
         </w:rPr>
+      </w:pPr>
+      <w:r>
+        <w:rPr>
+          <w:b/>
+          <w:sz w:val="48"/>
+          <w:szCs w:val="48"/>
+        </w:rPr>
+        <w:t>Meeting 4-27</w:t>
+      </w:r>
+      <w:r>
+        <w:rPr>
+          <w:b/>
+          <w:sz w:val="48"/>
+          <w:szCs w:val="48"/>
+        </w:rPr>
+        <w:t>-15</w:t>
+      </w:r>
+    </w:p>
+    <w:p>
+      <w:pPr>
+        <w:spacing w:after="0"/>
+        <w:rPr>
+          <w:b/>
+          <w:szCs w:val="24"/>
+        </w:rPr>
+      </w:pPr>
+    </w:p>
+    <w:p>
+      <w:pPr>
+        <w:spacing w:after="0"/>
+        <w:rPr>
+          <w:szCs w:val="24"/>
+        </w:rPr>
+      </w:pPr>
+      <w:r>
+        <w:rPr>
+          <w:szCs w:val="24"/>
+        </w:rPr>
+        <w:t>Meeting was held to talk about progress that has been made:</w:t>
+      </w:r>
+    </w:p>
+    <w:p>
+      <w:pPr>
+        <w:spacing w:after="0"/>
+        <w:rPr>
+          <w:szCs w:val="24"/>
+        </w:rPr>
+      </w:pPr>
+    </w:p>
+    <w:p>
+      <w:pPr>
+        <w:spacing w:after="0"/>
+      </w:pPr>
+      <w:r>
+        <w:t xml:space="preserve">Joseph – </w:t>
+      </w:r>
+      <w:r>
+        <w:t>Completed Electric Floor</w:t>
+      </w:r>
+    </w:p>
+    <w:p>
+      <w:pPr>
+        <w:spacing w:after="0"/>
+      </w:pPr>
+      <w:r>
+        <w:t xml:space="preserve">Kasun – </w:t>
+      </w:r>
+      <w:r>
+        <w:t>continue working on Artwork</w:t>
+      </w:r>
+    </w:p>
+    <w:p>
+      <w:pPr>
+        <w:spacing w:after="0"/>
+      </w:pPr>
+      <w:r>
+        <w:t xml:space="preserve">Ernie – </w:t>
+      </w:r>
+      <w:r>
+        <w:t>continue working on robots</w:t>
+      </w:r>
+    </w:p>
+    <w:p>
+      <w:pPr>
+        <w:spacing w:after="0"/>
+      </w:pPr>
+      <w:r>
+        <w:t xml:space="preserve">Dani – </w:t>
+      </w:r>
+      <w:r>
+        <w:t>Level 10 UI complete</w:t>
+      </w:r>
+    </w:p>
+    <w:p>
+      <w:pPr>
+        <w:spacing w:after="0"/>
+      </w:pPr>
+      <w:r>
+        <w:t xml:space="preserve">Oscar – </w:t>
+      </w:r>
+      <w:r>
+        <w:t>Implementation Complete</w:t>
+      </w:r>
+    </w:p>
+    <w:p>
+      <w:pPr>
+        <w:spacing w:after="0"/>
+      </w:pPr>
+      <w:r>
+        <w:t xml:space="preserve">Jose – </w:t>
+      </w:r>
+      <w:r>
+        <w:t>continue working on level descriptions</w:t>
+      </w:r>
+    </w:p>
+    <w:p>
+      <w:pPr>
+        <w:spacing w:after="0"/>
+      </w:pPr>
+      <w:r>
+        <w:t xml:space="preserve">Abel – </w:t>
+      </w:r>
+      <w:r>
+        <w:t>started work on Poster Presentation</w:t>
+      </w:r>
+    </w:p>
+    <w:p>
+      <w:pPr>
+        <w:spacing w:after="0"/>
+      </w:pPr>
+      <w:r>
+        <w:t xml:space="preserve">Tariq – </w:t>
+      </w:r>
+      <w:r>
+        <w:t>continue working on Boss Interactions</w:t>
+      </w:r>
+    </w:p>
+    <w:p>
+      <w:pPr>
+        <w:spacing w:after="0"/>
+      </w:pPr>
+    </w:p>
+    <w:p>
+      <w:pPr>
+        <w:spacing w:after="0"/>
+        <w:jc w:val="center"/>
+        <w:rPr>
+          <w:b/>
+          <w:sz w:val="48"/>
+          <w:szCs w:val="48"/>
+        </w:rPr>
+      </w:pPr>
+      <w:r>
+        <w:rPr>
+          <w:b/>
+          <w:sz w:val="48"/>
+          <w:szCs w:val="48"/>
+        </w:rPr>
+        <w:t>Meeting 4-29</w:t>
+      </w:r>
+      <w:r>
+        <w:rPr>
+          <w:b/>
+          <w:sz w:val="48"/>
+          <w:szCs w:val="48"/>
+        </w:rPr>
+        <w:t>-15</w:t>
+      </w:r>
+    </w:p>
+    <w:p>
+      <w:pPr>
+        <w:spacing w:after="0"/>
+        <w:rPr>
+          <w:b/>
+          <w:szCs w:val="24"/>
+        </w:rPr>
+      </w:pPr>
+    </w:p>
+    <w:p>
+      <w:pPr>
+        <w:spacing w:after="0"/>
+        <w:rPr>
+          <w:szCs w:val="24"/>
+        </w:rPr>
+      </w:pPr>
+      <w:r>
+        <w:rPr>
+          <w:szCs w:val="24"/>
+        </w:rPr>
+        <w:t>Meeting was held to talk about progress that has been made:</w:t>
+      </w:r>
+    </w:p>
+    <w:p>
+      <w:pPr>
+        <w:spacing w:after="0"/>
+        <w:rPr>
+          <w:szCs w:val="24"/>
+        </w:rPr>
+      </w:pPr>
+    </w:p>
+    <w:p>
+      <w:pPr>
+        <w:spacing w:after="0"/>
+      </w:pPr>
+      <w:r>
+        <w:t xml:space="preserve">Joseph – </w:t>
+      </w:r>
+      <w:r>
+        <w:t>Research on Final Presentation</w:t>
+      </w:r>
+    </w:p>
+    <w:p>
+      <w:pPr>
+        <w:spacing w:after="0"/>
+      </w:pPr>
+      <w:r>
+        <w:t xml:space="preserve">Kasun – </w:t>
+      </w:r>
+      <w:r>
+        <w:t>Finished Artwork</w:t>
+      </w:r>
+    </w:p>
+    <w:p>
+      <w:pPr>
+        <w:spacing w:after="0"/>
+      </w:pPr>
+      <w:r>
+        <w:t xml:space="preserve">Ernie – </w:t>
+      </w:r>
+      <w:r>
+        <w:t>Robots Finished</w:t>
+      </w:r>
+    </w:p>
+    <w:p>
+      <w:pPr>
+        <w:spacing w:after="0"/>
+      </w:pPr>
+      <w:r>
+        <w:t xml:space="preserve">Dani – </w:t>
+      </w:r>
+      <w:r>
+        <w:t>Questions Completed</w:t>
+      </w:r>
+    </w:p>
+    <w:p>
+      <w:pPr>
+        <w:spacing w:after="0"/>
+      </w:pPr>
+      <w:r>
+        <w:t xml:space="preserve">Oscar – </w:t>
+      </w:r>
+      <w:r>
+        <w:t>Research on Final Presentation</w:t>
+      </w:r>
+    </w:p>
+    <w:p>
+      <w:pPr>
+        <w:spacing w:after="0"/>
+      </w:pPr>
+      <w:r>
+        <w:t xml:space="preserve">Jose – </w:t>
+      </w:r>
+      <w:r>
+        <w:t>Level Descriptions Completed</w:t>
+      </w:r>
+    </w:p>
+    <w:p>
+      <w:pPr>
+        <w:spacing w:after="0"/>
+      </w:pPr>
+      <w:r>
+        <w:t xml:space="preserve">Abel – </w:t>
+      </w:r>
+      <w:r>
+        <w:t>Poster Presentation Draft Completed</w:t>
+      </w:r>
+    </w:p>
+    <w:p>
+      <w:pPr>
+        <w:spacing w:after="0"/>
+      </w:pPr>
+      <w:r>
+        <w:t>Tariq – Bullet Scripts completed</w:t>
+      </w:r>
+    </w:p>
+    <w:p>
+      <w:pPr>
+        <w:spacing w:after="0"/>
       </w:pPr>
     </w:p>
     <w:p>

</xml_diff>